<commit_message>
Add ER Diagram and Description
Chapter 4 ER Diagram model and description
</commit_message>
<xml_diff>
--- a/รายงาน Project Personal Money Management กลุ่ม Salad-Pirate.docx
+++ b/รายงาน Project Personal Money Management กลุ่ม Salad-Pirate.docx
@@ -4524,29 +4524,7 @@
           <w:sz w:val="36"/>
           <w:szCs w:val="36"/>
         </w:rPr>
-        <w:t xml:space="preserve">Sign </w:t>
-      </w:r>
-      <w:proofErr w:type="gramStart"/>
-      <w:r>
-        <w:rPr>
-          <w:rFonts w:ascii="TH SarabunPSK" w:hAnsi="TH SarabunPSK" w:cs="TH SarabunPSK"/>
-          <w:b/>
-          <w:bCs/>
-          <w:sz w:val="36"/>
-          <w:szCs w:val="36"/>
-        </w:rPr>
-        <w:t>In</w:t>
-      </w:r>
-      <w:proofErr w:type="gramEnd"/>
-      <w:r>
-        <w:rPr>
-          <w:rFonts w:ascii="TH SarabunPSK" w:hAnsi="TH SarabunPSK" w:cs="TH SarabunPSK"/>
-          <w:b/>
-          <w:bCs/>
-          <w:sz w:val="36"/>
-          <w:szCs w:val="36"/>
-        </w:rPr>
-        <w:t xml:space="preserve"> Page)</w:t>
+        <w:t>Sign In Page)</w:t>
       </w:r>
     </w:p>
     <w:p>
@@ -6008,32 +5986,22 @@
         <w:ind w:firstLine="720"/>
         <w:jc w:val="left"/>
         <w:rPr>
-          <w:rFonts w:ascii="TH SarabunPSK" w:hAnsi="TH SarabunPSK" w:cs="TH SarabunPSK" w:hint="cs"/>
-          <w:sz w:val="36"/>
-          <w:szCs w:val="36"/>
-        </w:rPr>
-      </w:pPr>
-    </w:p>
-    <w:p>
-      <w:pPr>
-        <w:ind w:firstLine="720"/>
-        <w:jc w:val="left"/>
-        <w:rPr>
-          <w:rFonts w:ascii="TH SarabunPSK" w:hAnsi="TH SarabunPSK" w:cs="TH SarabunPSK"/>
-          <w:b/>
-          <w:bCs/>
-          <w:sz w:val="36"/>
-          <w:szCs w:val="36"/>
-        </w:rPr>
-      </w:pPr>
-      <w:r>
-        <w:rPr>
-          <w:rFonts w:ascii="TH SarabunPSK" w:hAnsi="TH SarabunPSK" w:cs="TH SarabunPSK"/>
-          <w:b/>
-          <w:bCs/>
-          <w:sz w:val="36"/>
-          <w:szCs w:val="36"/>
-        </w:rPr>
+          <w:rFonts w:ascii="TH SarabunPSK" w:hAnsi="TH SarabunPSK" w:cs="TH SarabunPSK"/>
+          <w:b/>
+          <w:bCs/>
+          <w:sz w:val="36"/>
+          <w:szCs w:val="36"/>
+        </w:rPr>
+      </w:pPr>
+      <w:r>
+        <w:rPr>
+          <w:rFonts w:ascii="TH SarabunPSK" w:hAnsi="TH SarabunPSK" w:cs="TH SarabunPSK"/>
+          <w:b/>
+          <w:bCs/>
+          <w:sz w:val="36"/>
+          <w:szCs w:val="36"/>
+        </w:rPr>
+        <w:lastRenderedPageBreak/>
         <w:t xml:space="preserve">3.5 </w:t>
       </w:r>
       <w:r>
@@ -6512,7 +6480,6 @@
           <w:sz w:val="36"/>
           <w:szCs w:val="36"/>
         </w:rPr>
-        <w:lastRenderedPageBreak/>
         <w:t>3.</w:t>
       </w:r>
       <w:r>
@@ -6607,6 +6574,7 @@
           <w:szCs w:val="36"/>
           <w14:ligatures w14:val="standardContextual"/>
         </w:rPr>
+        <w:lastRenderedPageBreak/>
         <w:drawing>
           <wp:inline distT="0" distB="0" distL="0" distR="0" wp14:anchorId="6FFD7522" wp14:editId="0DCAA458">
             <wp:extent cx="5440193" cy="2489864"/>
@@ -7327,7 +7295,6 @@
           <w:sz w:val="36"/>
           <w:szCs w:val="36"/>
         </w:rPr>
-        <w:lastRenderedPageBreak/>
         <w:t>Date &amp; Time *:</w:t>
       </w:r>
       <w:r>
@@ -7405,6 +7372,7 @@
           <w:sz w:val="36"/>
           <w:szCs w:val="36"/>
         </w:rPr>
+        <w:lastRenderedPageBreak/>
         <w:t>Location:</w:t>
       </w:r>
       <w:r>
@@ -7938,7 +7906,6 @@
           <w:szCs w:val="36"/>
           <w:cs/>
         </w:rPr>
-        <w:lastRenderedPageBreak/>
         <w:t>เป็นศูนย์กลางสำหรับการจัดการข้อมูลหลักของระบบ เช่น หมวดหมู่</w:t>
       </w:r>
       <w:r>
@@ -8017,6 +7984,7 @@
           <w:sz w:val="36"/>
           <w:szCs w:val="36"/>
         </w:rPr>
+        <w:lastRenderedPageBreak/>
         <w:t xml:space="preserve">3.6.1 </w:t>
       </w:r>
       <w:r>
@@ -8783,6 +8751,666 @@
         <w:jc w:val="left"/>
         <w:rPr>
           <w:rFonts w:ascii="TH SarabunPSK" w:hAnsi="TH SarabunPSK" w:cs="TH SarabunPSK"/>
+          <w:sz w:val="36"/>
+          <w:szCs w:val="36"/>
+        </w:rPr>
+      </w:pPr>
+    </w:p>
+    <w:p>
+      <w:pPr>
+        <w:ind w:firstLine="720"/>
+        <w:jc w:val="left"/>
+        <w:rPr>
+          <w:rFonts w:ascii="TH SarabunPSK" w:hAnsi="TH SarabunPSK" w:cs="TH SarabunPSK"/>
+          <w:sz w:val="36"/>
+          <w:szCs w:val="36"/>
+        </w:rPr>
+      </w:pPr>
+    </w:p>
+    <w:p>
+      <w:pPr>
+        <w:ind w:firstLine="720"/>
+        <w:jc w:val="left"/>
+        <w:rPr>
+          <w:rFonts w:ascii="TH SarabunPSK" w:hAnsi="TH SarabunPSK" w:cs="TH SarabunPSK"/>
+          <w:sz w:val="36"/>
+          <w:szCs w:val="36"/>
+        </w:rPr>
+      </w:pPr>
+    </w:p>
+    <w:p>
+      <w:pPr>
+        <w:jc w:val="center"/>
+        <w:rPr>
+          <w:rFonts w:ascii="TH SarabunPSK" w:hAnsi="TH SarabunPSK" w:cs="TH SarabunPSK"/>
+          <w:b/>
+          <w:bCs/>
+          <w:sz w:val="40"/>
+          <w:szCs w:val="40"/>
+        </w:rPr>
+      </w:pPr>
+      <w:r>
+        <w:rPr>
+          <w:rFonts w:ascii="TH SarabunPSK" w:hAnsi="TH SarabunPSK" w:cs="TH SarabunPSK" w:hint="cs"/>
+          <w:b/>
+          <w:bCs/>
+          <w:sz w:val="40"/>
+          <w:szCs w:val="40"/>
+          <w:cs/>
+        </w:rPr>
+        <w:lastRenderedPageBreak/>
+        <w:t xml:space="preserve">บทที่ </w:t>
+      </w:r>
+      <w:r>
+        <w:rPr>
+          <w:rFonts w:ascii="TH SarabunPSK" w:hAnsi="TH SarabunPSK" w:cs="TH SarabunPSK"/>
+          <w:b/>
+          <w:bCs/>
+          <w:sz w:val="40"/>
+          <w:szCs w:val="40"/>
+        </w:rPr>
+        <w:t>4</w:t>
+      </w:r>
+    </w:p>
+    <w:p>
+      <w:pPr>
+        <w:jc w:val="center"/>
+        <w:rPr>
+          <w:rFonts w:ascii="TH SarabunPSK" w:hAnsi="TH SarabunPSK" w:cs="TH SarabunPSK"/>
+          <w:b/>
+          <w:bCs/>
+          <w:sz w:val="40"/>
+          <w:szCs w:val="40"/>
+        </w:rPr>
+      </w:pPr>
+      <w:r>
+        <w:rPr>
+          <w:rFonts w:ascii="TH SarabunPSK" w:hAnsi="TH SarabunPSK" w:cs="TH SarabunPSK"/>
+          <w:b/>
+          <w:bCs/>
+          <w:sz w:val="40"/>
+          <w:szCs w:val="40"/>
+        </w:rPr>
+        <w:t>ER Diagram</w:t>
+      </w:r>
+    </w:p>
+    <w:p>
+      <w:pPr>
+        <w:jc w:val="center"/>
+        <w:rPr>
+          <w:rFonts w:ascii="TH SarabunPSK" w:hAnsi="TH SarabunPSK" w:cs="TH SarabunPSK"/>
+          <w:b/>
+          <w:bCs/>
+          <w:sz w:val="40"/>
+          <w:szCs w:val="40"/>
+        </w:rPr>
+      </w:pPr>
+      <w:r>
+        <w:rPr>
+          <w:noProof/>
+          <w:cs/>
+        </w:rPr>
+        <w:drawing>
+          <wp:inline distT="0" distB="0" distL="0" distR="0" wp14:anchorId="50CFDEBF" wp14:editId="6E2B1742">
+            <wp:extent cx="6189345" cy="3813810"/>
+            <wp:effectExtent l="0" t="0" r="1905" b="0"/>
+            <wp:docPr id="599894559" name="Picture 13"/>
+            <wp:cNvGraphicFramePr>
+              <a:graphicFrameLocks xmlns:a="http://schemas.openxmlformats.org/drawingml/2006/main" noChangeAspect="1"/>
+            </wp:cNvGraphicFramePr>
+            <a:graphic xmlns:a="http://schemas.openxmlformats.org/drawingml/2006/main">
+              <a:graphicData uri="http://schemas.openxmlformats.org/drawingml/2006/picture">
+                <pic:pic xmlns:pic="http://schemas.openxmlformats.org/drawingml/2006/picture">
+                  <pic:nvPicPr>
+                    <pic:cNvPr id="0" name="Picture 69"/>
+                    <pic:cNvPicPr>
+                      <a:picLocks noChangeAspect="1" noChangeArrowheads="1"/>
+                    </pic:cNvPicPr>
+                  </pic:nvPicPr>
+                  <pic:blipFill>
+                    <a:blip r:embed="rId16">
+                      <a:extLst>
+                        <a:ext uri="{28A0092B-C50C-407E-A947-70E740481C1C}">
+                          <a14:useLocalDpi xmlns:a14="http://schemas.microsoft.com/office/drawing/2010/main" val="0"/>
+                        </a:ext>
+                      </a:extLst>
+                    </a:blip>
+                    <a:srcRect/>
+                    <a:stretch>
+                      <a:fillRect/>
+                    </a:stretch>
+                  </pic:blipFill>
+                  <pic:spPr bwMode="auto">
+                    <a:xfrm>
+                      <a:off x="0" y="0"/>
+                      <a:ext cx="6189345" cy="3813810"/>
+                    </a:xfrm>
+                    <a:prstGeom prst="rect">
+                      <a:avLst/>
+                    </a:prstGeom>
+                    <a:noFill/>
+                    <a:ln>
+                      <a:noFill/>
+                    </a:ln>
+                  </pic:spPr>
+                </pic:pic>
+              </a:graphicData>
+            </a:graphic>
+          </wp:inline>
+        </w:drawing>
+      </w:r>
+    </w:p>
+    <w:p>
+      <w:pPr>
+        <w:jc w:val="both"/>
+        <w:rPr>
+          <w:rFonts w:ascii="TH SarabunPSK" w:hAnsi="TH SarabunPSK" w:cs="TH SarabunPSK" w:hint="cs"/>
+          <w:b/>
+          <w:bCs/>
+          <w:sz w:val="36"/>
+          <w:szCs w:val="36"/>
+        </w:rPr>
+      </w:pPr>
+    </w:p>
+    <w:p>
+      <w:pPr>
+        <w:ind w:firstLine="720"/>
+        <w:jc w:val="left"/>
+        <w:rPr>
+          <w:rFonts w:ascii="TH SarabunPSK" w:hAnsi="TH SarabunPSK" w:cs="TH SarabunPSK"/>
+          <w:sz w:val="36"/>
+          <w:szCs w:val="36"/>
+        </w:rPr>
+      </w:pPr>
+      <w:r>
+        <w:rPr>
+          <w:rFonts w:ascii="TH SarabunPSK" w:hAnsi="TH SarabunPSK" w:cs="TH SarabunPSK"/>
+          <w:sz w:val="36"/>
+          <w:szCs w:val="36"/>
+          <w:cs/>
+        </w:rPr>
+        <w:t>แผนภาพนี้แสดงถึงตารางทั้งหมด</w:t>
+      </w:r>
+      <w:r>
+        <w:rPr>
+          <w:rFonts w:ascii="TH SarabunPSK" w:hAnsi="TH SarabunPSK" w:cs="TH SarabunPSK"/>
+          <w:sz w:val="36"/>
+          <w:szCs w:val="36"/>
+        </w:rPr>
+        <w:t xml:space="preserve">, </w:t>
+      </w:r>
+      <w:r>
+        <w:rPr>
+          <w:rFonts w:ascii="TH SarabunPSK" w:hAnsi="TH SarabunPSK" w:cs="TH SarabunPSK"/>
+          <w:sz w:val="36"/>
+          <w:szCs w:val="36"/>
+          <w:cs/>
+        </w:rPr>
+        <w:t>ข้อมูลที่แต่ละตารางจัดเก็บ (</w:t>
+      </w:r>
+      <w:r>
+        <w:rPr>
+          <w:rFonts w:ascii="TH SarabunPSK" w:hAnsi="TH SarabunPSK" w:cs="TH SarabunPSK"/>
+          <w:sz w:val="36"/>
+          <w:szCs w:val="36"/>
+        </w:rPr>
+        <w:t xml:space="preserve">Attributes), </w:t>
+      </w:r>
+      <w:r>
+        <w:rPr>
+          <w:rFonts w:ascii="TH SarabunPSK" w:hAnsi="TH SarabunPSK" w:cs="TH SarabunPSK"/>
+          <w:sz w:val="36"/>
+          <w:szCs w:val="36"/>
+          <w:cs/>
+        </w:rPr>
+        <w:t>และความสัมพันธ์ที่เชื่อมโยงระหว่างตารางต่างๆ ซึ่งเป็นหัวใจสำคัญของระบบการจัดการข้อมูลทั้งหมด</w:t>
+      </w:r>
+      <w:r>
+        <w:rPr>
+          <w:rFonts w:ascii="TH SarabunPSK" w:hAnsi="TH SarabunPSK" w:cs="TH SarabunPSK" w:hint="cs"/>
+          <w:sz w:val="36"/>
+          <w:szCs w:val="36"/>
+          <w:cs/>
+        </w:rPr>
+        <w:t xml:space="preserve"> </w:t>
+      </w:r>
+      <w:r>
+        <w:rPr>
+          <w:rFonts w:ascii="TH SarabunPSK" w:hAnsi="TH SarabunPSK" w:cs="TH SarabunPSK"/>
+          <w:sz w:val="36"/>
+          <w:szCs w:val="36"/>
+          <w:cs/>
+        </w:rPr>
+        <w:t xml:space="preserve">ขั้นตอนแรกของการพัฒนาคือการสร้างภาพจำลองของแอปพลิเคชันที่จับต้องได้ โดยใช้เครื่องมือออกแบบอย่าง </w:t>
+      </w:r>
+      <w:r>
+        <w:rPr>
+          <w:rFonts w:ascii="TH SarabunPSK" w:hAnsi="TH SarabunPSK" w:cs="TH SarabunPSK"/>
+          <w:sz w:val="36"/>
+          <w:szCs w:val="36"/>
+        </w:rPr>
+        <w:t xml:space="preserve">Figma </w:t>
+      </w:r>
+      <w:r>
+        <w:rPr>
+          <w:rFonts w:ascii="TH SarabunPSK" w:hAnsi="TH SarabunPSK" w:cs="TH SarabunPSK"/>
+          <w:sz w:val="36"/>
+          <w:szCs w:val="36"/>
+          <w:cs/>
+        </w:rPr>
+        <w:t>เพื่อรังสรรค์ส่วนต่อประสานกับผู้ใช้ (</w:t>
+      </w:r>
+      <w:r>
+        <w:rPr>
+          <w:rFonts w:ascii="TH SarabunPSK" w:hAnsi="TH SarabunPSK" w:cs="TH SarabunPSK"/>
+          <w:sz w:val="36"/>
+          <w:szCs w:val="36"/>
+        </w:rPr>
+        <w:t xml:space="preserve">UI) </w:t>
+      </w:r>
+      <w:r>
+        <w:rPr>
+          <w:rFonts w:ascii="TH SarabunPSK" w:hAnsi="TH SarabunPSK" w:cs="TH SarabunPSK"/>
+          <w:sz w:val="36"/>
+          <w:szCs w:val="36"/>
+          <w:cs/>
+        </w:rPr>
+        <w:t>ที่สะอาดตาและใช้งานง่าย เริ่มตั้งแต่</w:t>
+      </w:r>
+      <w:r>
+        <w:rPr>
+          <w:rFonts w:ascii="TH SarabunPSK" w:hAnsi="TH SarabunPSK" w:cs="TH SarabunPSK"/>
+          <w:sz w:val="36"/>
+          <w:szCs w:val="36"/>
+        </w:rPr>
+        <w:t xml:space="preserve"> </w:t>
+      </w:r>
+      <w:r>
+        <w:rPr>
+          <w:rFonts w:ascii="TH SarabunPSK" w:hAnsi="TH SarabunPSK" w:cs="TH SarabunPSK"/>
+          <w:b/>
+          <w:bCs/>
+          <w:sz w:val="36"/>
+          <w:szCs w:val="36"/>
+          <w:cs/>
+        </w:rPr>
+        <w:t>หน้าลงทะเบียน (</w:t>
+      </w:r>
+      <w:r>
+        <w:rPr>
+          <w:rFonts w:ascii="TH SarabunPSK" w:hAnsi="TH SarabunPSK" w:cs="TH SarabunPSK"/>
+          <w:b/>
+          <w:bCs/>
+          <w:sz w:val="36"/>
+          <w:szCs w:val="36"/>
+        </w:rPr>
+        <w:t>Sign Up)</w:t>
+      </w:r>
+      <w:r>
+        <w:rPr>
+          <w:rFonts w:ascii="TH SarabunPSK" w:hAnsi="TH SarabunPSK" w:cs="TH SarabunPSK"/>
+          <w:sz w:val="36"/>
+          <w:szCs w:val="36"/>
+        </w:rPr>
+        <w:t xml:space="preserve"> </w:t>
+      </w:r>
+      <w:r>
+        <w:rPr>
+          <w:rFonts w:ascii="TH SarabunPSK" w:hAnsi="TH SarabunPSK" w:cs="TH SarabunPSK"/>
+          <w:sz w:val="36"/>
+          <w:szCs w:val="36"/>
+          <w:cs/>
+        </w:rPr>
+        <w:t>และ</w:t>
+      </w:r>
+      <w:r>
+        <w:rPr>
+          <w:rFonts w:ascii="TH SarabunPSK" w:hAnsi="TH SarabunPSK" w:cs="TH SarabunPSK"/>
+          <w:sz w:val="36"/>
+          <w:szCs w:val="36"/>
+        </w:rPr>
+        <w:t xml:space="preserve"> </w:t>
+      </w:r>
+      <w:r>
+        <w:rPr>
+          <w:rFonts w:ascii="TH SarabunPSK" w:hAnsi="TH SarabunPSK" w:cs="TH SarabunPSK"/>
+          <w:b/>
+          <w:bCs/>
+          <w:sz w:val="36"/>
+          <w:szCs w:val="36"/>
+          <w:cs/>
+        </w:rPr>
+        <w:t>หน้าเข้าสู่ระบบ (</w:t>
+      </w:r>
+      <w:r>
+        <w:rPr>
+          <w:rFonts w:ascii="TH SarabunPSK" w:hAnsi="TH SarabunPSK" w:cs="TH SarabunPSK"/>
+          <w:b/>
+          <w:bCs/>
+          <w:sz w:val="36"/>
+          <w:szCs w:val="36"/>
+        </w:rPr>
+        <w:t>Sign In)</w:t>
+      </w:r>
+      <w:r>
+        <w:rPr>
+          <w:rFonts w:ascii="TH SarabunPSK" w:hAnsi="TH SarabunPSK" w:cs="TH SarabunPSK"/>
+          <w:sz w:val="36"/>
+          <w:szCs w:val="36"/>
+        </w:rPr>
+        <w:t xml:space="preserve"> </w:t>
+      </w:r>
+      <w:r>
+        <w:rPr>
+          <w:rFonts w:ascii="TH SarabunPSK" w:hAnsi="TH SarabunPSK" w:cs="TH SarabunPSK"/>
+          <w:sz w:val="36"/>
+          <w:szCs w:val="36"/>
+          <w:cs/>
+        </w:rPr>
+        <w:t>ที่ถูกออกแบบมาให้เรียบง่ายแต่ปลอดภัย เป็นประตูบานแรกที่นำผู้ใช้เข้าสู่ประสบการณ์ทางการเงินส่วนตัว เมื่อเข้าสู่ระบบ ผู้ใช้จะพบกับ</w:t>
+      </w:r>
+      <w:r>
+        <w:rPr>
+          <w:rFonts w:ascii="TH SarabunPSK" w:hAnsi="TH SarabunPSK" w:cs="TH SarabunPSK"/>
+          <w:sz w:val="36"/>
+          <w:szCs w:val="36"/>
+        </w:rPr>
+        <w:t xml:space="preserve"> </w:t>
+      </w:r>
+      <w:r>
+        <w:rPr>
+          <w:rFonts w:ascii="TH SarabunPSK" w:hAnsi="TH SarabunPSK" w:cs="TH SarabunPSK"/>
+          <w:b/>
+          <w:bCs/>
+          <w:sz w:val="36"/>
+          <w:szCs w:val="36"/>
+          <w:cs/>
+        </w:rPr>
+        <w:t>หน้าแดชบอร์ด (</w:t>
+      </w:r>
+      <w:r>
+        <w:rPr>
+          <w:rFonts w:ascii="TH SarabunPSK" w:hAnsi="TH SarabunPSK" w:cs="TH SarabunPSK"/>
+          <w:b/>
+          <w:bCs/>
+          <w:sz w:val="36"/>
+          <w:szCs w:val="36"/>
+        </w:rPr>
+        <w:t>Dashboard)</w:t>
+      </w:r>
+      <w:r>
+        <w:rPr>
+          <w:rFonts w:ascii="TH SarabunPSK" w:hAnsi="TH SarabunPSK" w:cs="TH SarabunPSK"/>
+          <w:sz w:val="36"/>
+          <w:szCs w:val="36"/>
+        </w:rPr>
+        <w:t xml:space="preserve"> </w:t>
+      </w:r>
+      <w:r>
+        <w:rPr>
+          <w:rFonts w:ascii="TH SarabunPSK" w:hAnsi="TH SarabunPSK" w:cs="TH SarabunPSK"/>
+          <w:sz w:val="36"/>
+          <w:szCs w:val="36"/>
+          <w:cs/>
+        </w:rPr>
+        <w:t>ซึ่งเปรียบเสมือนศูนย์บัญชาการทางการเงินที่แสดงภาพรวมทั้งหมด ไม่ว่าจะเป็นกราฟสรุปกระแสเงินสด</w:t>
+      </w:r>
+      <w:r>
+        <w:rPr>
+          <w:rFonts w:ascii="TH SarabunPSK" w:hAnsi="TH SarabunPSK" w:cs="TH SarabunPSK"/>
+          <w:sz w:val="36"/>
+          <w:szCs w:val="36"/>
+        </w:rPr>
+        <w:t xml:space="preserve">, </w:t>
+      </w:r>
+      <w:r>
+        <w:rPr>
+          <w:rFonts w:ascii="TH SarabunPSK" w:hAnsi="TH SarabunPSK" w:cs="TH SarabunPSK"/>
+          <w:sz w:val="36"/>
+          <w:szCs w:val="36"/>
+          <w:cs/>
+        </w:rPr>
+        <w:t>ยอดรวมรายรับ-รายจ่าย</w:t>
+      </w:r>
+      <w:r>
+        <w:rPr>
+          <w:rFonts w:ascii="TH SarabunPSK" w:hAnsi="TH SarabunPSK" w:cs="TH SarabunPSK"/>
+          <w:sz w:val="36"/>
+          <w:szCs w:val="36"/>
+        </w:rPr>
+        <w:t xml:space="preserve">, </w:t>
+      </w:r>
+      <w:r>
+        <w:rPr>
+          <w:rFonts w:ascii="TH SarabunPSK" w:hAnsi="TH SarabunPSK" w:cs="TH SarabunPSK"/>
+          <w:sz w:val="36"/>
+          <w:szCs w:val="36"/>
+          <w:cs/>
+        </w:rPr>
+        <w:t>และรายการธุรกรรมล่าสุด ช่วยให้ผู้ใช้ประเมินสถานะทางการเงินของตนได้อย่างรวดเร็ว</w:t>
+      </w:r>
+    </w:p>
+    <w:p>
+      <w:pPr>
+        <w:ind w:firstLine="720"/>
+        <w:jc w:val="left"/>
+        <w:rPr>
+          <w:rFonts w:ascii="TH SarabunPSK" w:hAnsi="TH SarabunPSK" w:cs="TH SarabunPSK"/>
+          <w:sz w:val="36"/>
+          <w:szCs w:val="36"/>
+        </w:rPr>
+      </w:pPr>
+      <w:r>
+        <w:rPr>
+          <w:rFonts w:ascii="TH SarabunPSK" w:hAnsi="TH SarabunPSK" w:cs="TH SarabunPSK"/>
+          <w:sz w:val="36"/>
+          <w:szCs w:val="36"/>
+          <w:cs/>
+        </w:rPr>
+        <w:lastRenderedPageBreak/>
+        <w:t>หัวใจสำคัญของแอปพลิเคชันคือ</w:t>
+      </w:r>
+      <w:r>
+        <w:rPr>
+          <w:rFonts w:ascii="TH SarabunPSK" w:hAnsi="TH SarabunPSK" w:cs="TH SarabunPSK"/>
+          <w:sz w:val="36"/>
+          <w:szCs w:val="36"/>
+        </w:rPr>
+        <w:t xml:space="preserve"> </w:t>
+      </w:r>
+      <w:r>
+        <w:rPr>
+          <w:rFonts w:ascii="TH SarabunPSK" w:hAnsi="TH SarabunPSK" w:cs="TH SarabunPSK"/>
+          <w:b/>
+          <w:bCs/>
+          <w:sz w:val="36"/>
+          <w:szCs w:val="36"/>
+          <w:cs/>
+        </w:rPr>
+        <w:t>หน้าเพิ่มธุรกรรม (</w:t>
+      </w:r>
+      <w:r>
+        <w:rPr>
+          <w:rFonts w:ascii="TH SarabunPSK" w:hAnsi="TH SarabunPSK" w:cs="TH SarabunPSK"/>
+          <w:b/>
+          <w:bCs/>
+          <w:sz w:val="36"/>
+          <w:szCs w:val="36"/>
+        </w:rPr>
+        <w:t>Add Transaction)</w:t>
+      </w:r>
+      <w:r>
+        <w:rPr>
+          <w:rFonts w:ascii="TH SarabunPSK" w:hAnsi="TH SarabunPSK" w:cs="TH SarabunPSK"/>
+          <w:sz w:val="36"/>
+          <w:szCs w:val="36"/>
+        </w:rPr>
+        <w:t xml:space="preserve"> </w:t>
+      </w:r>
+      <w:r>
+        <w:rPr>
+          <w:rFonts w:ascii="TH SarabunPSK" w:hAnsi="TH SarabunPSK" w:cs="TH SarabunPSK"/>
+          <w:sz w:val="36"/>
+          <w:szCs w:val="36"/>
+          <w:cs/>
+        </w:rPr>
+        <w:t>ซึ่งเป็นส่วนที่ผู้ใช้จะมีปฏิสัมพันธ์บ่อยที่สุด การออกแบบจึงเน้นความชัดเจน โดยแยกประเภทระหว่าง "รายรับ (</w:t>
+      </w:r>
+      <w:r>
+        <w:rPr>
+          <w:rFonts w:ascii="TH SarabunPSK" w:hAnsi="TH SarabunPSK" w:cs="TH SarabunPSK"/>
+          <w:sz w:val="36"/>
+          <w:szCs w:val="36"/>
+        </w:rPr>
+        <w:t xml:space="preserve">Income)" </w:t>
+      </w:r>
+      <w:r>
+        <w:rPr>
+          <w:rFonts w:ascii="TH SarabunPSK" w:hAnsi="TH SarabunPSK" w:cs="TH SarabunPSK"/>
+          <w:sz w:val="36"/>
+          <w:szCs w:val="36"/>
+          <w:cs/>
+        </w:rPr>
+        <w:t>และ "รายจ่าย (</w:t>
+      </w:r>
+      <w:r>
+        <w:rPr>
+          <w:rFonts w:ascii="TH SarabunPSK" w:hAnsi="TH SarabunPSK" w:cs="TH SarabunPSK"/>
+          <w:sz w:val="36"/>
+          <w:szCs w:val="36"/>
+        </w:rPr>
+        <w:t xml:space="preserve">Expense)" </w:t>
+      </w:r>
+      <w:r>
+        <w:rPr>
+          <w:rFonts w:ascii="TH SarabunPSK" w:hAnsi="TH SarabunPSK" w:cs="TH SarabunPSK"/>
+          <w:sz w:val="36"/>
+          <w:szCs w:val="36"/>
+          <w:cs/>
+        </w:rPr>
+        <w:t>ออกจากกันอย่างชัดเจน พร้อมช่องให้กรอกข้อมูลที่จำเป็นครบถ้วน เช่น จำนวนเงิน</w:t>
+      </w:r>
+      <w:r>
+        <w:rPr>
+          <w:rFonts w:ascii="TH SarabunPSK" w:hAnsi="TH SarabunPSK" w:cs="TH SarabunPSK"/>
+          <w:sz w:val="36"/>
+          <w:szCs w:val="36"/>
+        </w:rPr>
+        <w:t xml:space="preserve">, </w:t>
+      </w:r>
+      <w:r>
+        <w:rPr>
+          <w:rFonts w:ascii="TH SarabunPSK" w:hAnsi="TH SarabunPSK" w:cs="TH SarabunPSK"/>
+          <w:sz w:val="36"/>
+          <w:szCs w:val="36"/>
+          <w:cs/>
+        </w:rPr>
+        <w:t>หมวดหมู่</w:t>
+      </w:r>
+      <w:r>
+        <w:rPr>
+          <w:rFonts w:ascii="TH SarabunPSK" w:hAnsi="TH SarabunPSK" w:cs="TH SarabunPSK"/>
+          <w:sz w:val="36"/>
+          <w:szCs w:val="36"/>
+        </w:rPr>
+        <w:t xml:space="preserve">, </w:t>
+      </w:r>
+      <w:r>
+        <w:rPr>
+          <w:rFonts w:ascii="TH SarabunPSK" w:hAnsi="TH SarabunPSK" w:cs="TH SarabunPSK"/>
+          <w:sz w:val="36"/>
+          <w:szCs w:val="36"/>
+          <w:cs/>
+        </w:rPr>
+        <w:t>และช่องทางการชำระเงิน นอกจากนี้ ระบบยังมอบอำนาจให้ผู้ใช้สามารถปรับแต่งแอปพลิเคชันให้เข้ากับไลฟ์สไตล์ของตนเองผ่าน</w:t>
+      </w:r>
+      <w:r>
+        <w:rPr>
+          <w:rFonts w:ascii="TH SarabunPSK" w:hAnsi="TH SarabunPSK" w:cs="TH SarabunPSK"/>
+          <w:sz w:val="36"/>
+          <w:szCs w:val="36"/>
+        </w:rPr>
+        <w:t xml:space="preserve"> </w:t>
+      </w:r>
+      <w:r>
+        <w:rPr>
+          <w:rFonts w:ascii="TH SarabunPSK" w:hAnsi="TH SarabunPSK" w:cs="TH SarabunPSK"/>
+          <w:b/>
+          <w:bCs/>
+          <w:sz w:val="36"/>
+          <w:szCs w:val="36"/>
+          <w:cs/>
+        </w:rPr>
+        <w:t>หน้าตั้งค่า (</w:t>
+      </w:r>
+      <w:r>
+        <w:rPr>
+          <w:rFonts w:ascii="TH SarabunPSK" w:hAnsi="TH SarabunPSK" w:cs="TH SarabunPSK"/>
+          <w:b/>
+          <w:bCs/>
+          <w:sz w:val="36"/>
+          <w:szCs w:val="36"/>
+        </w:rPr>
+        <w:t>Settings)</w:t>
+      </w:r>
+      <w:r>
+        <w:rPr>
+          <w:rFonts w:ascii="TH SarabunPSK" w:hAnsi="TH SarabunPSK" w:cs="TH SarabunPSK"/>
+          <w:sz w:val="36"/>
+          <w:szCs w:val="36"/>
+        </w:rPr>
+        <w:t xml:space="preserve"> </w:t>
+      </w:r>
+      <w:r>
+        <w:rPr>
+          <w:rFonts w:ascii="TH SarabunPSK" w:hAnsi="TH SarabunPSK" w:cs="TH SarabunPSK"/>
+          <w:sz w:val="36"/>
+          <w:szCs w:val="36"/>
+          <w:cs/>
+        </w:rPr>
+        <w:t>ซึ่งผู้ใช้สามารถจัดการ "หมวดหมู่ (</w:t>
+      </w:r>
+      <w:r>
+        <w:rPr>
+          <w:rFonts w:ascii="TH SarabunPSK" w:hAnsi="TH SarabunPSK" w:cs="TH SarabunPSK"/>
+          <w:sz w:val="36"/>
+          <w:szCs w:val="36"/>
+        </w:rPr>
+        <w:t xml:space="preserve">Categories)" </w:t>
+      </w:r>
+      <w:r>
+        <w:rPr>
+          <w:rFonts w:ascii="TH SarabunPSK" w:hAnsi="TH SarabunPSK" w:cs="TH SarabunPSK"/>
+          <w:sz w:val="36"/>
+          <w:szCs w:val="36"/>
+          <w:cs/>
+        </w:rPr>
+        <w:t>และ "ช่องทางการชำระเงิน (</w:t>
+      </w:r>
+      <w:r>
+        <w:rPr>
+          <w:rFonts w:ascii="TH SarabunPSK" w:hAnsi="TH SarabunPSK" w:cs="TH SarabunPSK"/>
+          <w:sz w:val="36"/>
+          <w:szCs w:val="36"/>
+        </w:rPr>
+        <w:t xml:space="preserve">Payment Methods)" </w:t>
+      </w:r>
+      <w:r>
+        <w:rPr>
+          <w:rFonts w:ascii="TH SarabunPSK" w:hAnsi="TH SarabunPSK" w:cs="TH SarabunPSK"/>
+          <w:sz w:val="36"/>
+          <w:szCs w:val="36"/>
+          <w:cs/>
+        </w:rPr>
+        <w:t>ได้ด้วยตนเอง ทำให้แอปพลิเคชันมีความยืดหยุ่นและตอบโจทย์การใช้งานที่หลากหลาย</w:t>
+      </w:r>
+    </w:p>
+    <w:p>
+      <w:pPr>
+        <w:ind w:firstLine="720"/>
+        <w:jc w:val="left"/>
+        <w:rPr>
+          <w:rFonts w:ascii="TH SarabunPSK" w:hAnsi="TH SarabunPSK" w:cs="TH SarabunPSK" w:hint="cs"/>
           <w:sz w:val="36"/>
           <w:szCs w:val="36"/>
           <w:cs/>
@@ -12199,6 +12827,19 @@
       <w:spacing w:val="5"/>
     </w:rPr>
   </w:style>
+  <w:style w:type="paragraph" w:styleId="NormalWeb">
+    <w:name w:val="Normal (Web)"/>
+    <w:basedOn w:val="Normal"/>
+    <w:uiPriority w:val="99"/>
+    <w:semiHidden/>
+    <w:unhideWhenUsed/>
+    <w:rsid w:val="00960D70"/>
+    <w:rPr>
+      <w:rFonts w:ascii="Times New Roman" w:hAnsi="Times New Roman" w:cs="Angsana New"/>
+      <w:sz w:val="24"/>
+      <w:szCs w:val="30"/>
+    </w:rPr>
+  </w:style>
 </w:styles>
 </file>
 

</xml_diff>